<commit_message>
Unit 1 and 2
Unit 1 and unit 2 grammar
</commit_message>
<xml_diff>
--- a/Lessons/Verbs.docx
+++ b/Lessons/Verbs.docx
@@ -13,6 +13,7 @@
           <w:szCs w:val="28"/>
         </w:rPr>
       </w:pPr>
+      <w:proofErr w:type="spellStart"/>
       <w:r>
         <w:rPr>
           <w:rFonts w:ascii="Times New Roman" w:hAnsi="Times New Roman" w:cs="Times New Roman"/>
@@ -21,17 +22,39 @@
           <w:sz w:val="28"/>
           <w:szCs w:val="28"/>
         </w:rPr>
-        <w:t>Ru-verbs:</w:t>
-      </w:r>
-      <w:r>
-        <w:rPr>
-          <w:rFonts w:ascii="Times New Roman" w:hAnsi="Times New Roman" w:cs="Times New Roman"/>
-          <w:b/>
-          <w:sz w:val="28"/>
-          <w:szCs w:val="28"/>
-        </w:rPr>
-        <w:t xml:space="preserve"> “</w:t>
-      </w:r>
+        <w:t>Ru</w:t>
+      </w:r>
+      <w:proofErr w:type="spellEnd"/>
+      <w:r>
+        <w:rPr>
+          <w:rFonts w:ascii="Times New Roman" w:hAnsi="Times New Roman" w:cs="Times New Roman"/>
+          <w:b/>
+          <w:color w:val="FF0000"/>
+          <w:sz w:val="28"/>
+          <w:szCs w:val="28"/>
+        </w:rPr>
+        <w:t>-verbs:</w:t>
+      </w:r>
+      <w:r>
+        <w:rPr>
+          <w:rFonts w:ascii="Times New Roman" w:hAnsi="Times New Roman" w:cs="Times New Roman"/>
+          <w:b/>
+          <w:sz w:val="28"/>
+          <w:szCs w:val="28"/>
+        </w:rPr>
+        <w:t xml:space="preserve"> </w:t>
+      </w:r>
+      <w:proofErr w:type="gramStart"/>
+      <w:r>
+        <w:rPr>
+          <w:rFonts w:ascii="Times New Roman" w:hAnsi="Times New Roman" w:cs="Times New Roman"/>
+          <w:b/>
+          <w:sz w:val="28"/>
+          <w:szCs w:val="28"/>
+        </w:rPr>
+        <w:t>“</w:t>
+      </w:r>
+      <w:proofErr w:type="spellStart"/>
       <w:r>
         <w:rPr>
           <w:rFonts w:ascii="Times New Roman" w:hAnsi="Times New Roman" w:cs="Times New Roman"/>
@@ -42,15 +65,47 @@
         </w:rPr>
         <w:t>ru</w:t>
       </w:r>
-      <w:r>
-        <w:rPr>
-          <w:rFonts w:ascii="Times New Roman" w:hAnsi="Times New Roman" w:cs="Times New Roman"/>
-          <w:b/>
-          <w:sz w:val="28"/>
-          <w:szCs w:val="28"/>
-        </w:rPr>
-        <w:t>” verbs always ends in ru, more specially in “</w:t>
-      </w:r>
+      <w:proofErr w:type="spellEnd"/>
+      <w:r>
+        <w:rPr>
+          <w:rFonts w:ascii="Times New Roman" w:hAnsi="Times New Roman" w:cs="Times New Roman"/>
+          <w:b/>
+          <w:sz w:val="28"/>
+          <w:szCs w:val="28"/>
+        </w:rPr>
+        <w:t>” verbs always ends</w:t>
+      </w:r>
+      <w:proofErr w:type="gramEnd"/>
+      <w:r>
+        <w:rPr>
+          <w:rFonts w:ascii="Times New Roman" w:hAnsi="Times New Roman" w:cs="Times New Roman"/>
+          <w:b/>
+          <w:sz w:val="28"/>
+          <w:szCs w:val="28"/>
+        </w:rPr>
+        <w:t xml:space="preserve"> in </w:t>
+      </w:r>
+      <w:proofErr w:type="spellStart"/>
+      <w:r>
+        <w:rPr>
+          <w:rFonts w:ascii="Times New Roman" w:hAnsi="Times New Roman" w:cs="Times New Roman"/>
+          <w:b/>
+          <w:sz w:val="28"/>
+          <w:szCs w:val="28"/>
+        </w:rPr>
+        <w:t>ru</w:t>
+      </w:r>
+      <w:proofErr w:type="spellEnd"/>
+      <w:r>
+        <w:rPr>
+          <w:rFonts w:ascii="Times New Roman" w:hAnsi="Times New Roman" w:cs="Times New Roman"/>
+          <w:b/>
+          <w:sz w:val="28"/>
+          <w:szCs w:val="28"/>
+        </w:rPr>
+        <w:t>, more specially in “</w:t>
+      </w:r>
+      <w:proofErr w:type="spellStart"/>
       <w:r>
         <w:rPr>
           <w:rFonts w:ascii="Times New Roman" w:hAnsi="Times New Roman" w:cs="Times New Roman"/>
@@ -61,6 +116,7 @@
         </w:rPr>
         <w:t>eru</w:t>
       </w:r>
+      <w:proofErr w:type="spellEnd"/>
       <w:r>
         <w:rPr>
           <w:rFonts w:ascii="Times New Roman" w:hAnsi="Times New Roman" w:cs="Times New Roman"/>
@@ -70,6 +126,7 @@
         </w:rPr>
         <w:t>” or “</w:t>
       </w:r>
+      <w:proofErr w:type="spellStart"/>
       <w:r>
         <w:rPr>
           <w:rFonts w:ascii="Times New Roman" w:hAnsi="Times New Roman" w:cs="Times New Roman"/>
@@ -80,6 +137,7 @@
         </w:rPr>
         <w:t>iru</w:t>
       </w:r>
+      <w:proofErr w:type="spellEnd"/>
       <w:r>
         <w:rPr>
           <w:rFonts w:ascii="Times New Roman" w:hAnsi="Times New Roman" w:cs="Times New Roman"/>
@@ -99,14 +157,35 @@
           <w:szCs w:val="28"/>
         </w:rPr>
       </w:pPr>
-      <w:r>
-        <w:rPr>
-          <w:rFonts w:ascii="Times New Roman" w:hAnsi="Times New Roman" w:cs="Times New Roman"/>
-          <w:b/>
-          <w:sz w:val="28"/>
-          <w:szCs w:val="28"/>
-        </w:rPr>
-        <w:t xml:space="preserve">Kiru (to wear)  </w:t>
+      <w:proofErr w:type="spellStart"/>
+      <w:r>
+        <w:rPr>
+          <w:rFonts w:ascii="Times New Roman" w:hAnsi="Times New Roman" w:cs="Times New Roman"/>
+          <w:b/>
+          <w:sz w:val="28"/>
+          <w:szCs w:val="28"/>
+        </w:rPr>
+        <w:t>Kiru</w:t>
+      </w:r>
+      <w:proofErr w:type="spellEnd"/>
+      <w:r>
+        <w:rPr>
+          <w:rFonts w:ascii="Times New Roman" w:hAnsi="Times New Roman" w:cs="Times New Roman"/>
+          <w:b/>
+          <w:sz w:val="28"/>
+          <w:szCs w:val="28"/>
+        </w:rPr>
+        <w:t xml:space="preserve"> (to wear</w:t>
+      </w:r>
+      <w:proofErr w:type="gramStart"/>
+      <w:r>
+        <w:rPr>
+          <w:rFonts w:ascii="Times New Roman" w:hAnsi="Times New Roman" w:cs="Times New Roman"/>
+          <w:b/>
+          <w:sz w:val="28"/>
+          <w:szCs w:val="28"/>
+        </w:rPr>
+        <w:t xml:space="preserve">)  </w:t>
       </w:r>
       <w:r>
         <w:rPr>
@@ -117,6 +196,8 @@
         </w:rPr>
         <w:t>[</w:t>
       </w:r>
+      <w:proofErr w:type="spellStart"/>
+      <w:proofErr w:type="gramEnd"/>
       <w:r>
         <w:rPr>
           <w:rFonts w:ascii="Times New Roman" w:eastAsia="MS Gothic" w:hAnsi="MS Gothic" w:cs="Times New Roman"/>
@@ -139,6 +220,7 @@
         </w:rPr>
         <w:t>る</w:t>
       </w:r>
+      <w:proofErr w:type="spellEnd"/>
       <w:r>
         <w:rPr>
           <w:rFonts w:ascii="Times New Roman" w:hAnsi="Times New Roman" w:cs="Times New Roman"/>
@@ -165,7 +247,27 @@
           <w:sz w:val="28"/>
           <w:szCs w:val="28"/>
         </w:rPr>
-        <w:t xml:space="preserve"> Miru (to watch)</w:t>
+        <w:t xml:space="preserve"> </w:t>
+      </w:r>
+      <w:proofErr w:type="spellStart"/>
+      <w:r>
+        <w:rPr>
+          <w:rFonts w:ascii="Times New Roman" w:hAnsi="Times New Roman" w:cs="Times New Roman"/>
+          <w:b/>
+          <w:sz w:val="28"/>
+          <w:szCs w:val="28"/>
+        </w:rPr>
+        <w:t>Miru</w:t>
+      </w:r>
+      <w:proofErr w:type="spellEnd"/>
+      <w:r>
+        <w:rPr>
+          <w:rFonts w:ascii="Times New Roman" w:hAnsi="Times New Roman" w:cs="Times New Roman"/>
+          <w:b/>
+          <w:sz w:val="28"/>
+          <w:szCs w:val="28"/>
+        </w:rPr>
+        <w:t xml:space="preserve"> (to watch)</w:t>
       </w:r>
       <w:r>
         <w:rPr>
@@ -176,6 +278,7 @@
         </w:rPr>
         <w:t xml:space="preserve"> [</w:t>
       </w:r>
+      <w:proofErr w:type="spellStart"/>
       <w:r>
         <w:rPr>
           <w:rFonts w:ascii="Times New Roman" w:eastAsia="MS Gothic" w:hAnsi="MS Gothic" w:cs="Times New Roman"/>
@@ -187,6 +290,7 @@
         </w:rPr>
         <w:t>みる</w:t>
       </w:r>
+      <w:proofErr w:type="spellEnd"/>
       <w:r>
         <w:rPr>
           <w:rFonts w:ascii="Times New Roman" w:hAnsi="Times New Roman" w:cs="Times New Roman"/>
@@ -206,14 +310,25 @@
           <w:szCs w:val="28"/>
         </w:rPr>
       </w:pPr>
-      <w:r>
-        <w:rPr>
-          <w:rFonts w:ascii="Times New Roman" w:hAnsi="Times New Roman" w:cs="Times New Roman"/>
-          <w:b/>
-          <w:sz w:val="28"/>
-          <w:szCs w:val="28"/>
-        </w:rPr>
-        <w:t xml:space="preserve">Neru (to sleep) </w:t>
+      <w:proofErr w:type="spellStart"/>
+      <w:r>
+        <w:rPr>
+          <w:rFonts w:ascii="Times New Roman" w:hAnsi="Times New Roman" w:cs="Times New Roman"/>
+          <w:b/>
+          <w:sz w:val="28"/>
+          <w:szCs w:val="28"/>
+        </w:rPr>
+        <w:t>Neru</w:t>
+      </w:r>
+      <w:proofErr w:type="spellEnd"/>
+      <w:r>
+        <w:rPr>
+          <w:rFonts w:ascii="Times New Roman" w:hAnsi="Times New Roman" w:cs="Times New Roman"/>
+          <w:b/>
+          <w:sz w:val="28"/>
+          <w:szCs w:val="28"/>
+        </w:rPr>
+        <w:t xml:space="preserve"> (to sleep) </w:t>
       </w:r>
       <w:r>
         <w:rPr>
@@ -224,6 +339,7 @@
         </w:rPr>
         <w:t>[</w:t>
       </w:r>
+      <w:proofErr w:type="spellStart"/>
       <w:r>
         <w:rPr>
           <w:rFonts w:ascii="Times New Roman" w:eastAsia="MS Gothic" w:hAnsi="MS Gothic" w:cs="Times New Roman"/>
@@ -246,6 +362,7 @@
         </w:rPr>
         <w:t>る</w:t>
       </w:r>
+      <w:proofErr w:type="spellEnd"/>
       <w:r>
         <w:rPr>
           <w:rFonts w:ascii="Times New Roman" w:hAnsi="Times New Roman" w:cs="Times New Roman"/>
@@ -265,14 +382,25 @@
           <w:szCs w:val="28"/>
         </w:rPr>
       </w:pPr>
-      <w:r>
-        <w:rPr>
-          <w:rFonts w:ascii="Times New Roman" w:hAnsi="Times New Roman" w:cs="Times New Roman"/>
-          <w:b/>
-          <w:sz w:val="28"/>
-          <w:szCs w:val="28"/>
-        </w:rPr>
-        <w:t xml:space="preserve">Okiru (to get up) </w:t>
+      <w:proofErr w:type="spellStart"/>
+      <w:r>
+        <w:rPr>
+          <w:rFonts w:ascii="Times New Roman" w:hAnsi="Times New Roman" w:cs="Times New Roman"/>
+          <w:b/>
+          <w:sz w:val="28"/>
+          <w:szCs w:val="28"/>
+        </w:rPr>
+        <w:t>Okiru</w:t>
+      </w:r>
+      <w:proofErr w:type="spellEnd"/>
+      <w:r>
+        <w:rPr>
+          <w:rFonts w:ascii="Times New Roman" w:hAnsi="Times New Roman" w:cs="Times New Roman"/>
+          <w:b/>
+          <w:sz w:val="28"/>
+          <w:szCs w:val="28"/>
+        </w:rPr>
+        <w:t xml:space="preserve"> (to get up) </w:t>
       </w:r>
       <w:r>
         <w:rPr>
@@ -283,6 +411,7 @@
         </w:rPr>
         <w:t>[</w:t>
       </w:r>
+      <w:proofErr w:type="spellStart"/>
       <w:r>
         <w:rPr>
           <w:rFonts w:ascii="Times New Roman" w:eastAsia="MS Gothic" w:hAnsi="MS Gothic" w:cs="Times New Roman"/>
@@ -294,6 +423,7 @@
         </w:rPr>
         <w:t>おきる</w:t>
       </w:r>
+      <w:proofErr w:type="spellEnd"/>
       <w:r>
         <w:rPr>
           <w:rFonts w:ascii="Times New Roman" w:hAnsi="Times New Roman" w:cs="Times New Roman"/>
@@ -313,14 +443,25 @@
           <w:szCs w:val="28"/>
         </w:rPr>
       </w:pPr>
-      <w:r>
-        <w:rPr>
-          <w:rFonts w:ascii="Times New Roman" w:hAnsi="Times New Roman" w:cs="Times New Roman"/>
-          <w:b/>
-          <w:sz w:val="28"/>
-          <w:szCs w:val="28"/>
-        </w:rPr>
-        <w:t xml:space="preserve">Teberu (to eat) </w:t>
+      <w:proofErr w:type="spellStart"/>
+      <w:r>
+        <w:rPr>
+          <w:rFonts w:ascii="Times New Roman" w:hAnsi="Times New Roman" w:cs="Times New Roman"/>
+          <w:b/>
+          <w:sz w:val="28"/>
+          <w:szCs w:val="28"/>
+        </w:rPr>
+        <w:t>Teberu</w:t>
+      </w:r>
+      <w:proofErr w:type="spellEnd"/>
+      <w:r>
+        <w:rPr>
+          <w:rFonts w:ascii="Times New Roman" w:hAnsi="Times New Roman" w:cs="Times New Roman"/>
+          <w:b/>
+          <w:sz w:val="28"/>
+          <w:szCs w:val="28"/>
+        </w:rPr>
+        <w:t xml:space="preserve"> (to eat) </w:t>
       </w:r>
       <w:r>
         <w:rPr>
@@ -331,6 +472,7 @@
         </w:rPr>
         <w:t>[</w:t>
       </w:r>
+      <w:proofErr w:type="spellStart"/>
       <w:r>
         <w:rPr>
           <w:rFonts w:ascii="Times New Roman" w:eastAsia="MS Gothic" w:hAnsi="MS Gothic" w:cs="Times New Roman"/>
@@ -342,6 +484,7 @@
         </w:rPr>
         <w:t>たべる</w:t>
       </w:r>
+      <w:proofErr w:type="spellEnd"/>
       <w:r>
         <w:rPr>
           <w:rFonts w:ascii="Times New Roman" w:hAnsi="Times New Roman" w:cs="Times New Roman"/>
@@ -380,6 +523,7 @@
         </w:rPr>
         <w:t xml:space="preserve"> </w:t>
       </w:r>
+      <w:proofErr w:type="gramStart"/>
       <w:r>
         <w:rPr>
           <w:rFonts w:ascii="Times New Roman" w:hAnsi="Times New Roman" w:cs="Times New Roman"/>
@@ -388,7 +532,18 @@
           <w:sz w:val="28"/>
           <w:szCs w:val="28"/>
         </w:rPr>
-        <w:t>u-verbs:</w:t>
+        <w:t>u-verbs</w:t>
+      </w:r>
+      <w:proofErr w:type="gramEnd"/>
+      <w:r>
+        <w:rPr>
+          <w:rFonts w:ascii="Times New Roman" w:hAnsi="Times New Roman" w:cs="Times New Roman"/>
+          <w:b/>
+          <w:color w:val="FF0000"/>
+          <w:sz w:val="28"/>
+          <w:szCs w:val="28"/>
+        </w:rPr>
+        <w:t>:</w:t>
       </w:r>
       <w:r>
         <w:rPr>
@@ -428,14 +583,25 @@
           <w:szCs w:val="28"/>
         </w:rPr>
       </w:pPr>
-      <w:r>
-        <w:rPr>
-          <w:rFonts w:ascii="Times New Roman" w:hAnsi="Times New Roman" w:cs="Times New Roman"/>
-          <w:b/>
-          <w:sz w:val="28"/>
-          <w:szCs w:val="28"/>
-        </w:rPr>
-        <w:t xml:space="preserve">Iku </w:t>
+      <w:proofErr w:type="spellStart"/>
+      <w:r>
+        <w:rPr>
+          <w:rFonts w:ascii="Times New Roman" w:hAnsi="Times New Roman" w:cs="Times New Roman"/>
+          <w:b/>
+          <w:sz w:val="28"/>
+          <w:szCs w:val="28"/>
+        </w:rPr>
+        <w:t>Iku</w:t>
+      </w:r>
+      <w:proofErr w:type="spellEnd"/>
+      <w:r>
+        <w:rPr>
+          <w:rFonts w:ascii="Times New Roman" w:hAnsi="Times New Roman" w:cs="Times New Roman"/>
+          <w:b/>
+          <w:sz w:val="28"/>
+          <w:szCs w:val="28"/>
+        </w:rPr>
+        <w:t xml:space="preserve"> </w:t>
       </w:r>
       <w:r>
         <w:rPr>
@@ -446,6 +612,7 @@
         </w:rPr>
         <w:t>[</w:t>
       </w:r>
+      <w:proofErr w:type="spellStart"/>
       <w:r>
         <w:rPr>
           <w:rFonts w:ascii="Times New Roman" w:hAnsi="Times New Roman" w:cs="Times New Roman" w:hint="eastAsia"/>
@@ -455,6 +622,7 @@
         </w:rPr>
         <w:t>いく</w:t>
       </w:r>
+      <w:proofErr w:type="spellEnd"/>
       <w:r>
         <w:rPr>
           <w:rFonts w:ascii="Times New Roman" w:hAnsi="Times New Roman" w:cs="Times New Roman"/>
@@ -471,26 +639,46 @@
           <w:sz w:val="28"/>
           <w:szCs w:val="28"/>
         </w:rPr>
-        <w:t xml:space="preserve">                    SGo</w:t>
-      </w:r>
-    </w:p>
-    <w:p>
-      <w:pPr>
-        <w:rPr>
-          <w:rFonts w:ascii="Times New Roman" w:hAnsi="Times New Roman" w:cs="Times New Roman"/>
-          <w:b/>
-          <w:sz w:val="28"/>
-          <w:szCs w:val="28"/>
-        </w:rPr>
-      </w:pPr>
-      <w:r>
-        <w:rPr>
-          <w:rFonts w:ascii="Times New Roman" w:hAnsi="Times New Roman" w:cs="Times New Roman"/>
-          <w:b/>
-          <w:sz w:val="28"/>
-          <w:szCs w:val="28"/>
-        </w:rPr>
-        <w:t xml:space="preserve">Kau </w:t>
+        <w:t xml:space="preserve">                    </w:t>
+      </w:r>
+      <w:r>
+        <w:rPr>
+          <w:rFonts w:ascii="Times New Roman" w:hAnsi="Times New Roman" w:cs="Times New Roman"/>
+          <w:b/>
+          <w:sz w:val="28"/>
+          <w:szCs w:val="28"/>
+        </w:rPr>
+        <w:t>Go</w:t>
+      </w:r>
+    </w:p>
+    <w:p>
+      <w:pPr>
+        <w:rPr>
+          <w:rFonts w:ascii="Times New Roman" w:hAnsi="Times New Roman" w:cs="Times New Roman"/>
+          <w:b/>
+          <w:sz w:val="28"/>
+          <w:szCs w:val="28"/>
+        </w:rPr>
+      </w:pPr>
+      <w:proofErr w:type="spellStart"/>
+      <w:r>
+        <w:rPr>
+          <w:rFonts w:ascii="Times New Roman" w:hAnsi="Times New Roman" w:cs="Times New Roman"/>
+          <w:b/>
+          <w:sz w:val="28"/>
+          <w:szCs w:val="28"/>
+        </w:rPr>
+        <w:t>Kau</w:t>
+      </w:r>
+      <w:proofErr w:type="spellEnd"/>
+      <w:r>
+        <w:rPr>
+          <w:rFonts w:ascii="Times New Roman" w:hAnsi="Times New Roman" w:cs="Times New Roman"/>
+          <w:b/>
+          <w:sz w:val="28"/>
+          <w:szCs w:val="28"/>
+        </w:rPr>
+        <w:t xml:space="preserve"> </w:t>
       </w:r>
       <w:r>
         <w:rPr>
@@ -501,6 +689,7 @@
         </w:rPr>
         <w:t>[</w:t>
       </w:r>
+      <w:proofErr w:type="spellStart"/>
       <w:r>
         <w:rPr>
           <w:rFonts w:ascii="Times New Roman" w:hAnsi="Times New Roman" w:cs="Times New Roman" w:hint="eastAsia"/>
@@ -510,6 +699,7 @@
         </w:rPr>
         <w:t>かう</w:t>
       </w:r>
+      <w:proofErr w:type="spellEnd"/>
       <w:r>
         <w:rPr>
           <w:rFonts w:ascii="Times New Roman" w:hAnsi="Times New Roman" w:cs="Times New Roman"/>
@@ -538,14 +728,25 @@
           <w:szCs w:val="28"/>
         </w:rPr>
       </w:pPr>
-      <w:r>
-        <w:rPr>
-          <w:rFonts w:ascii="Times New Roman" w:hAnsi="Times New Roman" w:cs="Times New Roman"/>
-          <w:b/>
-          <w:sz w:val="28"/>
-          <w:szCs w:val="28"/>
-        </w:rPr>
-        <w:t xml:space="preserve">Kiku </w:t>
+      <w:proofErr w:type="spellStart"/>
+      <w:r>
+        <w:rPr>
+          <w:rFonts w:ascii="Times New Roman" w:hAnsi="Times New Roman" w:cs="Times New Roman"/>
+          <w:b/>
+          <w:sz w:val="28"/>
+          <w:szCs w:val="28"/>
+        </w:rPr>
+        <w:t>Kiku</w:t>
+      </w:r>
+      <w:proofErr w:type="spellEnd"/>
+      <w:r>
+        <w:rPr>
+          <w:rFonts w:ascii="Times New Roman" w:hAnsi="Times New Roman" w:cs="Times New Roman"/>
+          <w:b/>
+          <w:sz w:val="28"/>
+          <w:szCs w:val="28"/>
+        </w:rPr>
+        <w:t xml:space="preserve"> </w:t>
       </w:r>
       <w:r>
         <w:rPr>
@@ -556,6 +757,7 @@
         </w:rPr>
         <w:t>[</w:t>
       </w:r>
+      <w:proofErr w:type="spellStart"/>
       <w:r>
         <w:rPr>
           <w:rFonts w:ascii="Times New Roman" w:hAnsi="Times New Roman" w:cs="Times New Roman" w:hint="eastAsia"/>
@@ -565,6 +767,7 @@
         </w:rPr>
         <w:t>きく</w:t>
       </w:r>
+      <w:proofErr w:type="spellEnd"/>
       <w:r>
         <w:rPr>
           <w:rFonts w:ascii="Times New Roman" w:hAnsi="Times New Roman" w:cs="Times New Roman"/>
@@ -593,14 +796,25 @@
           <w:szCs w:val="28"/>
         </w:rPr>
       </w:pPr>
-      <w:r>
-        <w:rPr>
-          <w:rFonts w:ascii="Times New Roman" w:hAnsi="Times New Roman" w:cs="Times New Roman"/>
-          <w:b/>
-          <w:sz w:val="28"/>
-          <w:szCs w:val="28"/>
-        </w:rPr>
-        <w:t xml:space="preserve">Yomu </w:t>
+      <w:proofErr w:type="spellStart"/>
+      <w:r>
+        <w:rPr>
+          <w:rFonts w:ascii="Times New Roman" w:hAnsi="Times New Roman" w:cs="Times New Roman"/>
+          <w:b/>
+          <w:sz w:val="28"/>
+          <w:szCs w:val="28"/>
+        </w:rPr>
+        <w:t>Yomu</w:t>
+      </w:r>
+      <w:proofErr w:type="spellEnd"/>
+      <w:r>
+        <w:rPr>
+          <w:rFonts w:ascii="Times New Roman" w:hAnsi="Times New Roman" w:cs="Times New Roman"/>
+          <w:b/>
+          <w:sz w:val="28"/>
+          <w:szCs w:val="28"/>
+        </w:rPr>
+        <w:t xml:space="preserve"> </w:t>
       </w:r>
       <w:r>
         <w:rPr>
@@ -611,6 +825,7 @@
         </w:rPr>
         <w:t>[</w:t>
       </w:r>
+      <w:proofErr w:type="spellStart"/>
       <w:r>
         <w:rPr>
           <w:rFonts w:ascii="Times New Roman" w:hAnsi="Times New Roman" w:cs="Times New Roman" w:hint="eastAsia"/>
@@ -620,6 +835,7 @@
         </w:rPr>
         <w:t>よむ</w:t>
       </w:r>
+      <w:proofErr w:type="spellEnd"/>
       <w:r>
         <w:rPr>
           <w:rFonts w:ascii="Times New Roman" w:hAnsi="Times New Roman" w:cs="Times New Roman"/>
@@ -667,26 +883,95 @@
           <w:sz w:val="28"/>
           <w:szCs w:val="28"/>
         </w:rPr>
-        <w:t>: Only 3 verbs which are ends in iru/eru but they are “u”verb</w:t>
-      </w:r>
-    </w:p>
-    <w:p>
-      <w:pPr>
-        <w:rPr>
-          <w:rFonts w:ascii="Times New Roman" w:hAnsi="Times New Roman" w:cs="Times New Roman"/>
-          <w:b/>
-          <w:sz w:val="28"/>
-          <w:szCs w:val="28"/>
-        </w:rPr>
-      </w:pPr>
-      <w:r>
-        <w:rPr>
-          <w:rFonts w:ascii="Times New Roman" w:hAnsi="Times New Roman" w:cs="Times New Roman"/>
-          <w:b/>
-          <w:sz w:val="28"/>
-          <w:szCs w:val="28"/>
-        </w:rPr>
-        <w:t>kaeru (to go back)</w:t>
+        <w:t xml:space="preserve">: Only 3 verbs which are ends in </w:t>
+      </w:r>
+      <w:proofErr w:type="spellStart"/>
+      <w:r>
+        <w:rPr>
+          <w:rFonts w:ascii="Times New Roman" w:hAnsi="Times New Roman" w:cs="Times New Roman"/>
+          <w:b/>
+          <w:color w:val="E36C0A" w:themeColor="accent6" w:themeShade="BF"/>
+          <w:sz w:val="28"/>
+          <w:szCs w:val="28"/>
+        </w:rPr>
+        <w:t>iru</w:t>
+      </w:r>
+      <w:proofErr w:type="spellEnd"/>
+      <w:r>
+        <w:rPr>
+          <w:rFonts w:ascii="Times New Roman" w:hAnsi="Times New Roman" w:cs="Times New Roman"/>
+          <w:b/>
+          <w:color w:val="E36C0A" w:themeColor="accent6" w:themeShade="BF"/>
+          <w:sz w:val="28"/>
+          <w:szCs w:val="28"/>
+        </w:rPr>
+        <w:t>/</w:t>
+      </w:r>
+      <w:proofErr w:type="spellStart"/>
+      <w:r>
+        <w:rPr>
+          <w:rFonts w:ascii="Times New Roman" w:hAnsi="Times New Roman" w:cs="Times New Roman"/>
+          <w:b/>
+          <w:color w:val="E36C0A" w:themeColor="accent6" w:themeShade="BF"/>
+          <w:sz w:val="28"/>
+          <w:szCs w:val="28"/>
+        </w:rPr>
+        <w:t>eru</w:t>
+      </w:r>
+      <w:proofErr w:type="spellEnd"/>
+      <w:r>
+        <w:rPr>
+          <w:rFonts w:ascii="Times New Roman" w:hAnsi="Times New Roman" w:cs="Times New Roman"/>
+          <w:b/>
+          <w:color w:val="E36C0A" w:themeColor="accent6" w:themeShade="BF"/>
+          <w:sz w:val="28"/>
+          <w:szCs w:val="28"/>
+        </w:rPr>
+        <w:t xml:space="preserve"> but they are “</w:t>
+      </w:r>
+      <w:proofErr w:type="spellStart"/>
+      <w:r>
+        <w:rPr>
+          <w:rFonts w:ascii="Times New Roman" w:hAnsi="Times New Roman" w:cs="Times New Roman"/>
+          <w:b/>
+          <w:color w:val="E36C0A" w:themeColor="accent6" w:themeShade="BF"/>
+          <w:sz w:val="28"/>
+          <w:szCs w:val="28"/>
+        </w:rPr>
+        <w:t>u”verb</w:t>
+      </w:r>
+      <w:proofErr w:type="spellEnd"/>
+    </w:p>
+    <w:p>
+      <w:pPr>
+        <w:rPr>
+          <w:rFonts w:ascii="Times New Roman" w:hAnsi="Times New Roman" w:cs="Times New Roman"/>
+          <w:b/>
+          <w:sz w:val="28"/>
+          <w:szCs w:val="28"/>
+        </w:rPr>
+      </w:pPr>
+      <w:proofErr w:type="spellStart"/>
+      <w:proofErr w:type="gramStart"/>
+      <w:r>
+        <w:rPr>
+          <w:rFonts w:ascii="Times New Roman" w:hAnsi="Times New Roman" w:cs="Times New Roman"/>
+          <w:b/>
+          <w:sz w:val="28"/>
+          <w:szCs w:val="28"/>
+        </w:rPr>
+        <w:t>kaeru</w:t>
+      </w:r>
+      <w:proofErr w:type="spellEnd"/>
+      <w:proofErr w:type="gramEnd"/>
+      <w:r>
+        <w:rPr>
+          <w:rFonts w:ascii="Times New Roman" w:hAnsi="Times New Roman" w:cs="Times New Roman"/>
+          <w:b/>
+          <w:sz w:val="28"/>
+          <w:szCs w:val="28"/>
+        </w:rPr>
+        <w:t xml:space="preserve"> (to go back)</w:t>
       </w:r>
       <w:r>
         <w:rPr>
@@ -707,33 +992,55 @@
           <w:szCs w:val="28"/>
         </w:rPr>
       </w:pPr>
-      <w:r>
-        <w:rPr>
-          <w:rFonts w:ascii="Times New Roman" w:hAnsi="Times New Roman" w:cs="Times New Roman"/>
-          <w:b/>
-          <w:sz w:val="28"/>
-          <w:szCs w:val="28"/>
-        </w:rPr>
-        <w:t xml:space="preserve">Hairu (to enter) </w:t>
-      </w:r>
-    </w:p>
-    <w:p>
-      <w:pPr>
-        <w:rPr>
-          <w:rFonts w:ascii="Times New Roman" w:hAnsi="Times New Roman" w:cs="Times New Roman"/>
-          <w:b/>
-          <w:sz w:val="28"/>
-          <w:szCs w:val="28"/>
-        </w:rPr>
-      </w:pPr>
-      <w:r>
-        <w:rPr>
-          <w:rFonts w:ascii="Times New Roman" w:hAnsi="Times New Roman" w:cs="Times New Roman"/>
-          <w:b/>
-          <w:sz w:val="28"/>
-          <w:szCs w:val="28"/>
-        </w:rPr>
-        <w:t xml:space="preserve">Shiru (to know) </w:t>
+      <w:proofErr w:type="spellStart"/>
+      <w:r>
+        <w:rPr>
+          <w:rFonts w:ascii="Times New Roman" w:hAnsi="Times New Roman" w:cs="Times New Roman"/>
+          <w:b/>
+          <w:sz w:val="28"/>
+          <w:szCs w:val="28"/>
+        </w:rPr>
+        <w:t>Hairu</w:t>
+      </w:r>
+      <w:proofErr w:type="spellEnd"/>
+      <w:r>
+        <w:rPr>
+          <w:rFonts w:ascii="Times New Roman" w:hAnsi="Times New Roman" w:cs="Times New Roman"/>
+          <w:b/>
+          <w:sz w:val="28"/>
+          <w:szCs w:val="28"/>
+        </w:rPr>
+        <w:t xml:space="preserve"> (to enter) </w:t>
+      </w:r>
+    </w:p>
+    <w:p>
+      <w:pPr>
+        <w:rPr>
+          <w:rFonts w:ascii="Times New Roman" w:hAnsi="Times New Roman" w:cs="Times New Roman"/>
+          <w:b/>
+          <w:sz w:val="28"/>
+          <w:szCs w:val="28"/>
+        </w:rPr>
+      </w:pPr>
+      <w:proofErr w:type="spellStart"/>
+      <w:r>
+        <w:rPr>
+          <w:rFonts w:ascii="Times New Roman" w:hAnsi="Times New Roman" w:cs="Times New Roman"/>
+          <w:b/>
+          <w:sz w:val="28"/>
+          <w:szCs w:val="28"/>
+        </w:rPr>
+        <w:t>Shiru</w:t>
+      </w:r>
+      <w:proofErr w:type="spellEnd"/>
+      <w:r>
+        <w:rPr>
+          <w:rFonts w:ascii="Times New Roman" w:hAnsi="Times New Roman" w:cs="Times New Roman"/>
+          <w:b/>
+          <w:sz w:val="28"/>
+          <w:szCs w:val="28"/>
+        </w:rPr>
+        <w:t xml:space="preserve"> (to know) </w:t>
       </w:r>
     </w:p>
     <w:p>
@@ -794,14 +1101,25 @@
         </w:rPr>
         <w:t xml:space="preserve"> </w:t>
       </w:r>
-      <w:r>
-        <w:rPr>
-          <w:rFonts w:ascii="Times New Roman" w:hAnsi="Times New Roman" w:cs="Times New Roman"/>
-          <w:b/>
-          <w:sz w:val="28"/>
-          <w:szCs w:val="28"/>
-        </w:rPr>
-        <w:t>Kuru (to come)</w:t>
+      <w:proofErr w:type="spellStart"/>
+      <w:r>
+        <w:rPr>
+          <w:rFonts w:ascii="Times New Roman" w:hAnsi="Times New Roman" w:cs="Times New Roman"/>
+          <w:b/>
+          <w:sz w:val="28"/>
+          <w:szCs w:val="28"/>
+        </w:rPr>
+        <w:t>Kuru</w:t>
+      </w:r>
+      <w:proofErr w:type="spellEnd"/>
+      <w:r>
+        <w:rPr>
+          <w:rFonts w:ascii="Times New Roman" w:hAnsi="Times New Roman" w:cs="Times New Roman"/>
+          <w:b/>
+          <w:sz w:val="28"/>
+          <w:szCs w:val="28"/>
+        </w:rPr>
+        <w:t xml:space="preserve"> (to come)</w:t>
       </w:r>
       <w:r>
         <w:rPr>
@@ -812,6 +1130,7 @@
         </w:rPr>
         <w:t xml:space="preserve"> [</w:t>
       </w:r>
+      <w:proofErr w:type="spellStart"/>
       <w:r>
         <w:rPr>
           <w:rFonts w:ascii="Times New Roman" w:eastAsia="MS Gothic" w:hAnsi="MS Gothic" w:cs="Times New Roman"/>
@@ -823,6 +1142,7 @@
         </w:rPr>
         <w:t>くる</w:t>
       </w:r>
+      <w:proofErr w:type="spellEnd"/>
       <w:r>
         <w:rPr>
           <w:rFonts w:ascii="Times New Roman" w:hAnsi="Times New Roman" w:cs="Times New Roman"/>
@@ -842,14 +1162,25 @@
           <w:szCs w:val="28"/>
         </w:rPr>
       </w:pPr>
-      <w:r>
-        <w:rPr>
-          <w:rFonts w:ascii="Times New Roman" w:hAnsi="Times New Roman" w:cs="Times New Roman"/>
-          <w:b/>
-          <w:sz w:val="28"/>
-          <w:szCs w:val="28"/>
-        </w:rPr>
-        <w:t xml:space="preserve">Suru (to do) </w:t>
+      <w:proofErr w:type="spellStart"/>
+      <w:r>
+        <w:rPr>
+          <w:rFonts w:ascii="Times New Roman" w:hAnsi="Times New Roman" w:cs="Times New Roman"/>
+          <w:b/>
+          <w:sz w:val="28"/>
+          <w:szCs w:val="28"/>
+        </w:rPr>
+        <w:t>Suru</w:t>
+      </w:r>
+      <w:proofErr w:type="spellEnd"/>
+      <w:r>
+        <w:rPr>
+          <w:rFonts w:ascii="Times New Roman" w:hAnsi="Times New Roman" w:cs="Times New Roman"/>
+          <w:b/>
+          <w:sz w:val="28"/>
+          <w:szCs w:val="28"/>
+        </w:rPr>
+        <w:t xml:space="preserve"> (to do) </w:t>
       </w:r>
       <w:r>
         <w:rPr>
@@ -860,6 +1191,7 @@
         </w:rPr>
         <w:t>[</w:t>
       </w:r>
+      <w:proofErr w:type="spellStart"/>
       <w:r>
         <w:rPr>
           <w:rFonts w:ascii="Times New Roman" w:eastAsia="MS Gothic" w:hAnsi="MS Gothic" w:cs="Times New Roman"/>
@@ -871,6 +1203,7 @@
         </w:rPr>
         <w:t>する</w:t>
       </w:r>
+      <w:proofErr w:type="spellEnd"/>
       <w:r>
         <w:rPr>
           <w:rFonts w:ascii="Times New Roman" w:hAnsi="Times New Roman" w:cs="Times New Roman"/>

</xml_diff>